<commit_message>
updated all commentary for final
</commit_message>
<xml_diff>
--- a/Write a report.docx
+++ b/Write a report.docx
@@ -854,7 +854,14 @@
           <w:sz w:val="20"/>
           <w:szCs w:val="20"/>
         </w:rPr>
-        <w:t xml:space="preserve"> are developed and tested independently. This makes debugging and updating simpler. We created, for example, unique GUI classes to handle the welcome screen, game screen and end screen. They are able to inherit </w:t>
+        <w:t xml:space="preserve"> were</w:t>
+      </w:r>
+      <w:r>
+        <w:rPr>
+          <w:sz w:val="20"/>
+          <w:szCs w:val="20"/>
+        </w:rPr>
+        <w:t xml:space="preserve"> developed and tested independently. We created, for example, unique GUI classes to handle the welcome screen, game screen and end screen. They are able to inherit </w:t>
       </w:r>
       <w:r>
         <w:rPr>
@@ -1645,8 +1652,34 @@
                 <w:lang w:eastAsia="en-GB"/>
                 <w14:ligatures w14:val="none"/>
               </w:rPr>
-              <w:t>Nested Local of Column</w:t>
+              <w:t xml:space="preserve">Nested Local of </w:t>
             </w:r>
+            <w:proofErr w:type="spellStart"/>
+            <w:r>
+              <w:rPr>
+                <w:rFonts w:ascii="Calibri" w:eastAsia="Times New Roman" w:hAnsi="Calibri" w:cs="Calibri"/>
+                <w:color w:val="000000"/>
+                <w:kern w:val="0"/>
+                <w:sz w:val="20"/>
+                <w:szCs w:val="20"/>
+                <w:lang w:eastAsia="en-GB"/>
+                <w14:ligatures w14:val="none"/>
+              </w:rPr>
+              <w:t>Column</w:t>
+            </w:r>
+            <w:r>
+              <w:rPr>
+                <w:rFonts w:ascii="Calibri" w:eastAsia="Times New Roman" w:hAnsi="Calibri" w:cs="Calibri"/>
+                <w:color w:val="000000"/>
+                <w:kern w:val="0"/>
+                <w:sz w:val="20"/>
+                <w:szCs w:val="20"/>
+                <w:lang w:eastAsia="en-GB"/>
+                <w14:ligatures w14:val="none"/>
+              </w:rPr>
+              <w:t>Full</w:t>
+            </w:r>
+            <w:proofErr w:type="spellEnd"/>
           </w:p>
         </w:tc>
       </w:tr>
@@ -2012,49 +2045,28 @@
           <w:sz w:val="20"/>
           <w:szCs w:val="20"/>
         </w:rPr>
-        <w:t xml:space="preserve">. Although there are a couple of private variables, with the code being ultimately a single object of a single class, it is private to no one. </w:t>
-      </w:r>
-      <w:r>
-        <w:rPr>
-          <w:sz w:val="20"/>
-          <w:szCs w:val="20"/>
-        </w:rPr>
-        <w:t xml:space="preserve">Encapsulation is to </w:t>
-      </w:r>
-      <w:r>
-        <w:rPr>
-          <w:sz w:val="20"/>
-          <w:szCs w:val="20"/>
-        </w:rPr>
-        <w:t>implement</w:t>
-      </w:r>
-      <w:r>
-        <w:rPr>
-          <w:sz w:val="20"/>
-          <w:szCs w:val="20"/>
-        </w:rPr>
-        <w:t xml:space="preserve"> data </w:t>
-      </w:r>
-      <w:r>
-        <w:rPr>
-          <w:sz w:val="20"/>
-          <w:szCs w:val="20"/>
-        </w:rPr>
-        <w:t xml:space="preserve">protection </w:t>
-      </w:r>
-      <w:r>
-        <w:rPr>
-          <w:sz w:val="20"/>
-          <w:szCs w:val="20"/>
-        </w:rPr>
-        <w:t>and control</w:t>
-      </w:r>
-      <w:r>
-        <w:rPr>
-          <w:sz w:val="20"/>
-          <w:szCs w:val="20"/>
-        </w:rPr>
-        <w:t xml:space="preserve">. In </w:t>
+        <w:t>.</w:t>
+      </w:r>
+      <w:r>
+        <w:rPr>
+          <w:sz w:val="20"/>
+          <w:szCs w:val="20"/>
+        </w:rPr>
+        <w:t xml:space="preserve"> </w:t>
+      </w:r>
+      <w:r>
+        <w:rPr>
+          <w:sz w:val="20"/>
+          <w:szCs w:val="20"/>
+        </w:rPr>
+        <w:t xml:space="preserve">There is one single class and some private fields in the current connect4. Because the code is in a single class, in essence the fields are private to no one. </w:t>
+      </w:r>
+      <w:r>
+        <w:rPr>
+          <w:sz w:val="20"/>
+          <w:szCs w:val="20"/>
+        </w:rPr>
+        <w:t xml:space="preserve">In </w:t>
       </w:r>
       <w:r>
         <w:rPr>
@@ -2068,7 +2080,56 @@
           <w:sz w:val="20"/>
           <w:szCs w:val="20"/>
         </w:rPr>
-        <w:t xml:space="preserve"> this paradigm, we restrict how we can change and access methods/fields of a class. </w:t>
+        <w:t xml:space="preserve"> </w:t>
+      </w:r>
+      <w:r>
+        <w:rPr>
+          <w:sz w:val="20"/>
+          <w:szCs w:val="20"/>
+        </w:rPr>
+        <w:t>encapsulation</w:t>
+      </w:r>
+      <w:r>
+        <w:rPr>
+          <w:sz w:val="20"/>
+          <w:szCs w:val="20"/>
+        </w:rPr>
+        <w:t>, we restrict how we can change and access methods/fields of a class.</w:t>
+      </w:r>
+      <w:r>
+        <w:rPr>
+          <w:sz w:val="20"/>
+          <w:szCs w:val="20"/>
+        </w:rPr>
+        <w:t xml:space="preserve"> We create several classes and enforce by creating access modifiers to the fields and methods.  </w:t>
+      </w:r>
+      <w:r>
+        <w:rPr>
+          <w:sz w:val="20"/>
+          <w:szCs w:val="20"/>
+        </w:rPr>
+        <w:t xml:space="preserve"> </w:t>
+      </w:r>
+      <w:r>
+        <w:rPr>
+          <w:sz w:val="20"/>
+          <w:szCs w:val="20"/>
+        </w:rPr>
+        <w:t>By doing so, we create</w:t>
+      </w:r>
+      <w:r>
+        <w:rPr>
+          <w:sz w:val="20"/>
+          <w:szCs w:val="20"/>
+        </w:rPr>
+        <w:t xml:space="preserve"> a</w:t>
+      </w:r>
+      <w:r>
+        <w:rPr>
+          <w:sz w:val="20"/>
+          <w:szCs w:val="20"/>
+        </w:rPr>
+        <w:t xml:space="preserve"> set of rules on how modules can communicate value states.</w:t>
       </w:r>
     </w:p>
     <w:p>
@@ -2083,117 +2144,124 @@
           <w:sz w:val="20"/>
           <w:szCs w:val="20"/>
         </w:rPr>
+        <w:t>Consider the</w:t>
+      </w:r>
+      <w:r>
+        <w:rPr>
+          <w:sz w:val="20"/>
+          <w:szCs w:val="20"/>
+        </w:rPr>
+        <w:t xml:space="preserve"> protected</w:t>
+      </w:r>
+      <w:r>
+        <w:rPr>
+          <w:sz w:val="20"/>
+          <w:szCs w:val="20"/>
+        </w:rPr>
+        <w:t xml:space="preserve"> </w:t>
+      </w:r>
+      <w:proofErr w:type="spellStart"/>
+      <w:r>
+        <w:rPr>
+          <w:sz w:val="20"/>
+          <w:szCs w:val="20"/>
+        </w:rPr>
+        <w:t>ArrayList</w:t>
+      </w:r>
+      <w:proofErr w:type="spellEnd"/>
+      <w:r>
+        <w:rPr>
+          <w:sz w:val="20"/>
+          <w:szCs w:val="20"/>
+        </w:rPr>
+        <w:t>&lt;</w:t>
+      </w:r>
+      <w:proofErr w:type="spellStart"/>
+      <w:r>
+        <w:rPr>
+          <w:sz w:val="20"/>
+          <w:szCs w:val="20"/>
+        </w:rPr>
+        <w:t>Color</w:t>
+      </w:r>
+      <w:proofErr w:type="spellEnd"/>
+      <w:r>
+        <w:rPr>
+          <w:sz w:val="20"/>
+          <w:szCs w:val="20"/>
+        </w:rPr>
+        <w:t xml:space="preserve">&gt; variable ‘colours’ in the GUI class. This represents the available player colours that our GUI classes are going to implement. We need to agree a means of communication in a common language between our </w:t>
+      </w:r>
+      <w:r>
+        <w:rPr>
+          <w:sz w:val="20"/>
+          <w:szCs w:val="20"/>
+        </w:rPr>
+        <w:t>classes</w:t>
+      </w:r>
+      <w:r>
+        <w:rPr>
+          <w:sz w:val="20"/>
+          <w:szCs w:val="20"/>
+        </w:rPr>
+        <w:t xml:space="preserve">. Code relies upon </w:t>
+      </w:r>
+      <w:r>
+        <w:rPr>
+          <w:sz w:val="20"/>
+          <w:szCs w:val="20"/>
+        </w:rPr>
+        <w:t>stability;</w:t>
+      </w:r>
+      <w:r>
+        <w:rPr>
+          <w:sz w:val="20"/>
+          <w:szCs w:val="20"/>
+        </w:rPr>
+        <w:t xml:space="preserve"> we build based on expected </w:t>
+      </w:r>
+      <w:r>
+        <w:rPr>
+          <w:sz w:val="20"/>
+          <w:szCs w:val="20"/>
+        </w:rPr>
+        <w:t>behaviours</w:t>
+      </w:r>
+      <w:r>
+        <w:rPr>
+          <w:sz w:val="20"/>
+          <w:szCs w:val="20"/>
+        </w:rPr>
+        <w:t xml:space="preserve"> and data types. </w:t>
+      </w:r>
+      <w:r>
+        <w:rPr>
+          <w:sz w:val="20"/>
+          <w:szCs w:val="20"/>
+        </w:rPr>
+        <w:t xml:space="preserve">When we </w:t>
+      </w:r>
+      <w:r>
+        <w:rPr>
+          <w:sz w:val="20"/>
+          <w:szCs w:val="20"/>
+        </w:rPr>
         <w:lastRenderedPageBreak/>
-        <w:t>Consider the</w:t>
-      </w:r>
-      <w:r>
-        <w:rPr>
-          <w:sz w:val="20"/>
-          <w:szCs w:val="20"/>
-        </w:rPr>
-        <w:t xml:space="preserve"> protected</w:t>
-      </w:r>
-      <w:r>
-        <w:rPr>
-          <w:sz w:val="20"/>
-          <w:szCs w:val="20"/>
-        </w:rPr>
-        <w:t xml:space="preserve"> </w:t>
-      </w:r>
-      <w:proofErr w:type="spellStart"/>
-      <w:r>
-        <w:rPr>
-          <w:sz w:val="20"/>
-          <w:szCs w:val="20"/>
-        </w:rPr>
-        <w:t>ArrayList</w:t>
-      </w:r>
-      <w:proofErr w:type="spellEnd"/>
-      <w:r>
-        <w:rPr>
-          <w:sz w:val="20"/>
-          <w:szCs w:val="20"/>
-        </w:rPr>
-        <w:t>&lt;</w:t>
-      </w:r>
-      <w:proofErr w:type="spellStart"/>
-      <w:r>
-        <w:rPr>
-          <w:sz w:val="20"/>
-          <w:szCs w:val="20"/>
-        </w:rPr>
-        <w:t>Color</w:t>
-      </w:r>
-      <w:proofErr w:type="spellEnd"/>
-      <w:r>
-        <w:rPr>
-          <w:sz w:val="20"/>
-          <w:szCs w:val="20"/>
-        </w:rPr>
-        <w:t xml:space="preserve">&gt; variable ‘colours’ in the GUI class. This represents the available player colours that our GUI classes are going to implement. </w:t>
-      </w:r>
-      <w:r>
-        <w:rPr>
-          <w:sz w:val="20"/>
-          <w:szCs w:val="20"/>
-        </w:rPr>
-        <w:t xml:space="preserve">We need to agree a means of communication and updating in a common language between our </w:t>
-      </w:r>
-      <w:r>
-        <w:rPr>
-          <w:sz w:val="20"/>
-          <w:szCs w:val="20"/>
-        </w:rPr>
-        <w:t>classes</w:t>
-      </w:r>
-      <w:r>
-        <w:rPr>
-          <w:sz w:val="20"/>
-          <w:szCs w:val="20"/>
-        </w:rPr>
-        <w:t xml:space="preserve">. Code relies upon </w:t>
-      </w:r>
-      <w:r>
-        <w:rPr>
-          <w:sz w:val="20"/>
-          <w:szCs w:val="20"/>
-        </w:rPr>
-        <w:t>stability;</w:t>
-      </w:r>
-      <w:r>
-        <w:rPr>
-          <w:sz w:val="20"/>
-          <w:szCs w:val="20"/>
-        </w:rPr>
-        <w:t xml:space="preserve"> we build based on expected </w:t>
-      </w:r>
-      <w:r>
-        <w:rPr>
-          <w:sz w:val="20"/>
-          <w:szCs w:val="20"/>
-        </w:rPr>
-        <w:t>behaviours</w:t>
-      </w:r>
-      <w:r>
-        <w:rPr>
-          <w:sz w:val="20"/>
-          <w:szCs w:val="20"/>
-        </w:rPr>
-        <w:t xml:space="preserve"> and data types.</w:t>
-      </w:r>
-      <w:r>
-        <w:rPr>
-          <w:sz w:val="20"/>
-          <w:szCs w:val="20"/>
-        </w:rPr>
-        <w:t xml:space="preserve"> </w:t>
-      </w:r>
-      <w:r>
-        <w:rPr>
-          <w:sz w:val="20"/>
-          <w:szCs w:val="20"/>
-        </w:rPr>
-        <w:t xml:space="preserve">When we originally created the abstract class GUI ‘colours’ was a </w:t>
+        <w:t>originally created the abstract class GUI</w:t>
+      </w:r>
+      <w:r>
+        <w:rPr>
+          <w:sz w:val="20"/>
+          <w:szCs w:val="20"/>
+        </w:rPr>
+        <w:t>,</w:t>
+      </w:r>
+      <w:r>
+        <w:rPr>
+          <w:sz w:val="20"/>
+          <w:szCs w:val="20"/>
+        </w:rPr>
+        <w:t xml:space="preserve"> ‘colours’ was a </w:t>
       </w:r>
       <w:proofErr w:type="spellStart"/>
       <w:proofErr w:type="gramStart"/>
@@ -2225,7 +2293,21 @@
           <w:sz w:val="20"/>
           <w:szCs w:val="20"/>
         </w:rPr>
-        <w:t xml:space="preserve">] class type. This variable was protected, so accessible directly by GUI subclasses, but required accessors for other classes. The Player class would use an accessor method to return a value from the colour array so that it could assign an agreed supported colour to a player object. This created consistency between the Player class responsible for </w:t>
+        <w:t>] class type. This variable was protected, so accessible directly by GUI subclasses, but required accessors for other classes. The Player class would use an accessor method to return a value from the colour array so that it could assign an agreed supported colour</w:t>
+      </w:r>
+      <w:r>
+        <w:rPr>
+          <w:sz w:val="20"/>
+          <w:szCs w:val="20"/>
+        </w:rPr>
+        <w:t xml:space="preserve"> by the GUI designer</w:t>
+      </w:r>
+      <w:r>
+        <w:rPr>
+          <w:sz w:val="20"/>
+          <w:szCs w:val="20"/>
+        </w:rPr>
+        <w:t xml:space="preserve"> to a player object. This created consistency between the Player class responsible for </w:t>
       </w:r>
       <w:r>
         <w:rPr>
@@ -2395,7 +2477,49 @@
           <w:sz w:val="20"/>
           <w:szCs w:val="20"/>
         </w:rPr>
-        <w:t xml:space="preserve"> class as a parameter rather than an Array. Instead, we have the accessor in the GUI through encapsulation. We simply modified it to return a </w:t>
+        <w:t xml:space="preserve"> class as a parameter rather than an Array. Instead, we have the accessor</w:t>
+      </w:r>
+      <w:r>
+        <w:rPr>
+          <w:sz w:val="20"/>
+          <w:szCs w:val="20"/>
+        </w:rPr>
+        <w:t xml:space="preserve"> method</w:t>
+      </w:r>
+      <w:r>
+        <w:rPr>
+          <w:sz w:val="20"/>
+          <w:szCs w:val="20"/>
+        </w:rPr>
+        <w:t xml:space="preserve"> in the GUI </w:t>
+      </w:r>
+      <w:r>
+        <w:rPr>
+          <w:sz w:val="20"/>
+          <w:szCs w:val="20"/>
+        </w:rPr>
+        <w:t xml:space="preserve">abstract class </w:t>
+      </w:r>
+      <w:r>
+        <w:rPr>
+          <w:sz w:val="20"/>
+          <w:szCs w:val="20"/>
+        </w:rPr>
+        <w:t>through encapsulation. We simply modif</w:t>
+      </w:r>
+      <w:r>
+        <w:rPr>
+          <w:sz w:val="20"/>
+          <w:szCs w:val="20"/>
+        </w:rPr>
+        <w:t>y the method</w:t>
+      </w:r>
+      <w:r>
+        <w:rPr>
+          <w:sz w:val="20"/>
+          <w:szCs w:val="20"/>
+        </w:rPr>
+        <w:t xml:space="preserve"> to return a </w:t>
       </w:r>
       <w:proofErr w:type="spellStart"/>
       <w:proofErr w:type="gramStart"/>
@@ -2443,6 +2567,13 @@
           <w:sz w:val="20"/>
           <w:szCs w:val="20"/>
         </w:rPr>
+        <w:t xml:space="preserve"> as an parameter</w:t>
+      </w:r>
+      <w:r>
+        <w:rPr>
+          <w:sz w:val="20"/>
+          <w:szCs w:val="20"/>
+        </w:rPr>
         <w:t xml:space="preserve">. We also made a new additional accessor to return the </w:t>
       </w:r>
       <w:proofErr w:type="spellStart"/>
@@ -2459,98 +2590,71 @@
           <w:sz w:val="20"/>
           <w:szCs w:val="20"/>
         </w:rPr>
-        <w:t>. This is a simile for when third party tools get updated, they do so in a way to minimise the impact to the tool’s users</w:t>
-      </w:r>
-      <w:r>
-        <w:rPr>
-          <w:sz w:val="20"/>
-          <w:szCs w:val="20"/>
-        </w:rPr>
-        <w:t>. Our accessors and mutators</w:t>
-      </w:r>
-      <w:r>
-        <w:rPr>
-          <w:sz w:val="20"/>
-          <w:szCs w:val="20"/>
-        </w:rPr>
-        <w:t xml:space="preserve"> therefore</w:t>
-      </w:r>
-      <w:r>
-        <w:rPr>
-          <w:sz w:val="20"/>
-          <w:szCs w:val="20"/>
-        </w:rPr>
-        <w:t xml:space="preserve"> implement a rule set on how we allow communicat</w:t>
-      </w:r>
-      <w:r>
-        <w:rPr>
-          <w:sz w:val="20"/>
-          <w:szCs w:val="20"/>
-        </w:rPr>
-        <w:t>ion between</w:t>
-      </w:r>
-      <w:r>
-        <w:rPr>
-          <w:sz w:val="20"/>
-          <w:szCs w:val="20"/>
-        </w:rPr>
-        <w:t xml:space="preserve"> class</w:t>
-      </w:r>
-      <w:r>
-        <w:rPr>
-          <w:sz w:val="20"/>
-          <w:szCs w:val="20"/>
-        </w:rPr>
-        <w:t>es</w:t>
-      </w:r>
-      <w:r>
-        <w:rPr>
-          <w:sz w:val="20"/>
-          <w:szCs w:val="20"/>
-        </w:rPr>
-        <w:t xml:space="preserve">, </w:t>
-      </w:r>
-      <w:r>
-        <w:rPr>
-          <w:sz w:val="20"/>
-          <w:szCs w:val="20"/>
-        </w:rPr>
-        <w:t>creating</w:t>
-      </w:r>
-      <w:r>
-        <w:rPr>
-          <w:sz w:val="20"/>
-          <w:szCs w:val="20"/>
-        </w:rPr>
-        <w:t xml:space="preserve"> the necessary expected behaviour to build. </w:t>
+        <w:t xml:space="preserve">. </w:t>
+      </w:r>
+      <w:proofErr w:type="gramStart"/>
+      <w:r>
+        <w:rPr>
+          <w:sz w:val="20"/>
+          <w:szCs w:val="20"/>
+        </w:rPr>
+        <w:t>Non GUI</w:t>
+      </w:r>
+      <w:proofErr w:type="gramEnd"/>
+      <w:r>
+        <w:rPr>
+          <w:sz w:val="20"/>
+          <w:szCs w:val="20"/>
+        </w:rPr>
+        <w:t xml:space="preserve"> classes can continue using the accessor method uninterrupted by the code change.</w:t>
       </w:r>
     </w:p>
     <w:p>
       <w:pPr>
         <w:rPr>
-          <w:b/>
-          <w:bCs/>
           <w:sz w:val="20"/>
           <w:szCs w:val="20"/>
         </w:rPr>
       </w:pPr>
       <w:r>
         <w:rPr>
-          <w:b/>
-          <w:bCs/>
-          <w:sz w:val="20"/>
-          <w:szCs w:val="20"/>
-        </w:rPr>
-        <w:t>Inheritance</w:t>
-      </w:r>
-      <w:r>
-        <w:rPr>
-          <w:b/>
-          <w:bCs/>
-          <w:sz w:val="20"/>
-          <w:szCs w:val="20"/>
-        </w:rPr>
-        <w:t>/Abstract Class</w:t>
+          <w:noProof/>
+        </w:rPr>
+        <w:drawing>
+          <wp:inline distT="0" distB="0" distL="0" distR="0" wp14:anchorId="0C0093D9" wp14:editId="0D349559">
+            <wp:extent cx="5514975" cy="942975"/>
+            <wp:effectExtent l="0" t="0" r="9525" b="9525"/>
+            <wp:docPr id="1694343340" name="Picture 1"/>
+            <wp:cNvGraphicFramePr>
+              <a:graphicFrameLocks xmlns:a="http://schemas.openxmlformats.org/drawingml/2006/main" noChangeAspect="1"/>
+            </wp:cNvGraphicFramePr>
+            <a:graphic xmlns:a="http://schemas.openxmlformats.org/drawingml/2006/main">
+              <a:graphicData uri="http://schemas.openxmlformats.org/drawingml/2006/picture">
+                <pic:pic xmlns:pic="http://schemas.openxmlformats.org/drawingml/2006/picture">
+                  <pic:nvPicPr>
+                    <pic:cNvPr id="1694343340" name=""/>
+                    <pic:cNvPicPr/>
+                  </pic:nvPicPr>
+                  <pic:blipFill>
+                    <a:blip r:embed="rId5"/>
+                    <a:stretch>
+                      <a:fillRect/>
+                    </a:stretch>
+                  </pic:blipFill>
+                  <pic:spPr>
+                    <a:xfrm>
+                      <a:off x="0" y="0"/>
+                      <a:ext cx="5514975" cy="942975"/>
+                    </a:xfrm>
+                    <a:prstGeom prst="rect">
+                      <a:avLst/>
+                    </a:prstGeom>
+                  </pic:spPr>
+                </pic:pic>
+              </a:graphicData>
+            </a:graphic>
+          </wp:inline>
+        </w:drawing>
       </w:r>
     </w:p>
     <w:p>
@@ -2565,73 +2669,161 @@
           <w:sz w:val="20"/>
           <w:szCs w:val="20"/>
         </w:rPr>
-        <w:t xml:space="preserve">Inheritance allows us to remove repetition in our code. When we separate the concerns of the connect4 game into unique classes that handle their own operations, this doesn’t mean </w:t>
-      </w:r>
-      <w:r>
-        <w:rPr>
-          <w:sz w:val="20"/>
-          <w:szCs w:val="20"/>
-        </w:rPr>
-        <w:t xml:space="preserve">repeating common </w:t>
-      </w:r>
-      <w:r>
-        <w:rPr>
-          <w:sz w:val="20"/>
-          <w:szCs w:val="20"/>
-        </w:rPr>
-        <w:t xml:space="preserve">code. We created the Abstract Class GUI to act as a template for all of our GUI based classes to share common </w:t>
-      </w:r>
-      <w:r>
-        <w:rPr>
-          <w:sz w:val="20"/>
-          <w:szCs w:val="20"/>
-        </w:rPr>
-        <w:t xml:space="preserve">field and methods from a parent to its children. </w:t>
+        <w:t>This is a simile for when third party tools get updated, they do so in a way to minimise the impact to the tool’s users</w:t>
+      </w:r>
+      <w:r>
+        <w:rPr>
+          <w:sz w:val="20"/>
+          <w:szCs w:val="20"/>
+        </w:rPr>
+        <w:t xml:space="preserve">. </w:t>
+      </w:r>
+      <w:r>
+        <w:rPr>
+          <w:sz w:val="20"/>
+          <w:szCs w:val="20"/>
+        </w:rPr>
+        <w:t>A</w:t>
+      </w:r>
+      <w:r>
+        <w:rPr>
+          <w:sz w:val="20"/>
+          <w:szCs w:val="20"/>
+        </w:rPr>
+        <w:t>ccessors and mutators</w:t>
+      </w:r>
+      <w:r>
+        <w:rPr>
+          <w:sz w:val="20"/>
+          <w:szCs w:val="20"/>
+        </w:rPr>
+        <w:t xml:space="preserve"> </w:t>
+      </w:r>
+      <w:r>
+        <w:rPr>
+          <w:sz w:val="20"/>
+          <w:szCs w:val="20"/>
+        </w:rPr>
+        <w:t>in the class can be modified in a way to continue to</w:t>
+      </w:r>
+      <w:r>
+        <w:rPr>
+          <w:sz w:val="20"/>
+          <w:szCs w:val="20"/>
+        </w:rPr>
+        <w:t xml:space="preserve"> implement </w:t>
+      </w:r>
+      <w:r>
+        <w:rPr>
+          <w:sz w:val="20"/>
+          <w:szCs w:val="20"/>
+        </w:rPr>
+        <w:t xml:space="preserve">the agreed </w:t>
+      </w:r>
+      <w:r>
+        <w:rPr>
+          <w:sz w:val="20"/>
+          <w:szCs w:val="20"/>
+        </w:rPr>
+        <w:t xml:space="preserve">rule set </w:t>
+      </w:r>
+      <w:r>
+        <w:rPr>
+          <w:sz w:val="20"/>
+          <w:szCs w:val="20"/>
+        </w:rPr>
+        <w:t>of</w:t>
+      </w:r>
+      <w:r>
+        <w:rPr>
+          <w:sz w:val="20"/>
+          <w:szCs w:val="20"/>
+        </w:rPr>
+        <w:t xml:space="preserve"> </w:t>
+      </w:r>
+      <w:r>
+        <w:rPr>
+          <w:sz w:val="20"/>
+          <w:szCs w:val="20"/>
+        </w:rPr>
+        <w:t>established</w:t>
+      </w:r>
+      <w:r>
+        <w:rPr>
+          <w:sz w:val="20"/>
+          <w:szCs w:val="20"/>
+        </w:rPr>
+        <w:t xml:space="preserve"> communicat</w:t>
+      </w:r>
+      <w:r>
+        <w:rPr>
+          <w:sz w:val="20"/>
+          <w:szCs w:val="20"/>
+        </w:rPr>
+        <w:t>ion between</w:t>
+      </w:r>
+      <w:r>
+        <w:rPr>
+          <w:sz w:val="20"/>
+          <w:szCs w:val="20"/>
+        </w:rPr>
+        <w:t xml:space="preserve"> class</w:t>
+      </w:r>
+      <w:r>
+        <w:rPr>
+          <w:sz w:val="20"/>
+          <w:szCs w:val="20"/>
+        </w:rPr>
+        <w:t>es</w:t>
+      </w:r>
+      <w:r>
+        <w:rPr>
+          <w:sz w:val="20"/>
+          <w:szCs w:val="20"/>
+        </w:rPr>
+        <w:t xml:space="preserve">, </w:t>
+      </w:r>
+      <w:r>
+        <w:rPr>
+          <w:sz w:val="20"/>
+          <w:szCs w:val="20"/>
+        </w:rPr>
+        <w:t>creating</w:t>
+      </w:r>
+      <w:r>
+        <w:rPr>
+          <w:sz w:val="20"/>
+          <w:szCs w:val="20"/>
+        </w:rPr>
+        <w:t xml:space="preserve"> the necessary expected behaviour to build. </w:t>
       </w:r>
     </w:p>
     <w:p>
       <w:pPr>
         <w:rPr>
+          <w:b/>
+          <w:bCs/>
           <w:sz w:val="20"/>
           <w:szCs w:val="20"/>
         </w:rPr>
       </w:pPr>
       <w:r>
         <w:rPr>
-          <w:sz w:val="20"/>
-          <w:szCs w:val="20"/>
-        </w:rPr>
-        <w:t xml:space="preserve">The GUI is not instantiated in itself, but provides a mix of methods and fields that organise our subclass GUIs. We defined several </w:t>
-      </w:r>
-      <w:proofErr w:type="spellStart"/>
-      <w:r>
-        <w:rPr>
-          <w:sz w:val="20"/>
-          <w:szCs w:val="20"/>
-        </w:rPr>
-        <w:t>non static</w:t>
-      </w:r>
-      <w:proofErr w:type="spellEnd"/>
-      <w:r>
-        <w:rPr>
-          <w:sz w:val="20"/>
-          <w:szCs w:val="20"/>
-        </w:rPr>
-        <w:t xml:space="preserve"> methods used either </w:t>
-      </w:r>
-      <w:r>
-        <w:rPr>
-          <w:sz w:val="20"/>
-          <w:szCs w:val="20"/>
-        </w:rPr>
-        <w:t>publicly</w:t>
-      </w:r>
-      <w:r>
-        <w:rPr>
-          <w:sz w:val="20"/>
-          <w:szCs w:val="20"/>
-        </w:rPr>
-        <w:t xml:space="preserve"> by other classes or protected to subclasses. </w:t>
+          <w:b/>
+          <w:bCs/>
+          <w:sz w:val="20"/>
+          <w:szCs w:val="20"/>
+        </w:rPr>
+        <w:t>Inheritance</w:t>
+      </w:r>
+      <w:r>
+        <w:rPr>
+          <w:b/>
+          <w:bCs/>
+          <w:sz w:val="20"/>
+          <w:szCs w:val="20"/>
+        </w:rPr>
+        <w:t>/Abstract Class</w:t>
       </w:r>
     </w:p>
     <w:p>
@@ -2646,70 +2838,28 @@
           <w:sz w:val="20"/>
           <w:szCs w:val="20"/>
         </w:rPr>
-        <w:t>Firstly, all the GUI classes need to talk to the same game controller object. We create</w:t>
-      </w:r>
-      <w:r>
-        <w:rPr>
-          <w:sz w:val="20"/>
-          <w:szCs w:val="20"/>
-        </w:rPr>
-        <w:t>d</w:t>
-      </w:r>
-      <w:r>
-        <w:rPr>
-          <w:sz w:val="20"/>
-          <w:szCs w:val="20"/>
-        </w:rPr>
-        <w:t xml:space="preserve"> a game controller class </w:t>
-      </w:r>
-      <w:r>
-        <w:rPr>
-          <w:sz w:val="20"/>
-          <w:szCs w:val="20"/>
-        </w:rPr>
-        <w:t>field</w:t>
-      </w:r>
-      <w:r>
-        <w:rPr>
-          <w:sz w:val="20"/>
-          <w:szCs w:val="20"/>
-        </w:rPr>
-        <w:t xml:space="preserve"> a</w:t>
-      </w:r>
-      <w:r>
-        <w:rPr>
-          <w:sz w:val="20"/>
-          <w:szCs w:val="20"/>
-        </w:rPr>
-        <w:t>nd a</w:t>
-      </w:r>
-      <w:r>
-        <w:rPr>
-          <w:sz w:val="20"/>
-          <w:szCs w:val="20"/>
-        </w:rPr>
-        <w:t xml:space="preserve"> ‘setter’ method </w:t>
-      </w:r>
-      <w:r>
-        <w:rPr>
-          <w:sz w:val="20"/>
-          <w:szCs w:val="20"/>
-        </w:rPr>
-        <w:t>in the parent</w:t>
-      </w:r>
-      <w:r>
-        <w:rPr>
-          <w:sz w:val="20"/>
-          <w:szCs w:val="20"/>
-        </w:rPr>
-        <w:t xml:space="preserve">. This is inherited by any of the GUI child classes. </w:t>
-      </w:r>
-      <w:r>
-        <w:rPr>
-          <w:sz w:val="20"/>
-          <w:szCs w:val="20"/>
-        </w:rPr>
-        <w:t xml:space="preserve">The controller object can set itself as the GUI subclasses controller without having to write multiple setters and variables. </w:t>
+        <w:t xml:space="preserve">Inheritance allows us to remove repetition in our code. When we separate the concerns of the connect4 game into unique classes that handle their own operations, this doesn’t mean </w:t>
+      </w:r>
+      <w:r>
+        <w:rPr>
+          <w:sz w:val="20"/>
+          <w:szCs w:val="20"/>
+        </w:rPr>
+        <w:t xml:space="preserve">repeating common </w:t>
+      </w:r>
+      <w:r>
+        <w:rPr>
+          <w:sz w:val="20"/>
+          <w:szCs w:val="20"/>
+        </w:rPr>
+        <w:t xml:space="preserve">code. We created the Abstract Class GUI to act as a template for all of our GUI based classes to share common </w:t>
+      </w:r>
+      <w:r>
+        <w:rPr>
+          <w:sz w:val="20"/>
+          <w:szCs w:val="20"/>
+        </w:rPr>
+        <w:t xml:space="preserve">field and methods from a parent to its children. </w:t>
       </w:r>
     </w:p>
     <w:p>
@@ -2724,14 +2874,7 @@
           <w:sz w:val="20"/>
           <w:szCs w:val="20"/>
         </w:rPr>
-        <w:t>Secondly,</w:t>
-      </w:r>
-      <w:r>
-        <w:rPr>
-          <w:sz w:val="20"/>
-          <w:szCs w:val="20"/>
-        </w:rPr>
-        <w:t xml:space="preserve"> the </w:t>
+        <w:t xml:space="preserve">The GUI is not instantiated in itself, but provides a mix of methods and fields that organise our subclass GUIs. We defined several </w:t>
       </w:r>
       <w:proofErr w:type="spellStart"/>
       <w:r>
@@ -2739,7 +2882,7 @@
           <w:sz w:val="20"/>
           <w:szCs w:val="20"/>
         </w:rPr>
-        <w:t>JFrame</w:t>
+        <w:t>non static</w:t>
       </w:r>
       <w:proofErr w:type="spellEnd"/>
       <w:r>
@@ -2747,150 +2890,21 @@
           <w:sz w:val="20"/>
           <w:szCs w:val="20"/>
         </w:rPr>
-        <w:t xml:space="preserve"> object</w:t>
-      </w:r>
-      <w:r>
-        <w:rPr>
-          <w:sz w:val="20"/>
-          <w:szCs w:val="20"/>
-        </w:rPr>
-        <w:t xml:space="preserve"> </w:t>
-      </w:r>
-      <w:r>
-        <w:rPr>
-          <w:sz w:val="20"/>
-          <w:szCs w:val="20"/>
-        </w:rPr>
-        <w:t xml:space="preserve">is the main container in which </w:t>
-      </w:r>
-      <w:r>
-        <w:rPr>
-          <w:sz w:val="20"/>
-          <w:szCs w:val="20"/>
-        </w:rPr>
-        <w:t>our</w:t>
-      </w:r>
-      <w:r>
-        <w:rPr>
-          <w:sz w:val="20"/>
-          <w:szCs w:val="20"/>
-        </w:rPr>
-        <w:t xml:space="preserve"> GUI components sit in. We don’t want separate container windows for our different GUI screens. Therefore, we define the size, name and </w:t>
-      </w:r>
-      <w:r>
-        <w:rPr>
-          <w:sz w:val="20"/>
-          <w:szCs w:val="20"/>
-        </w:rPr>
-        <w:t>instantiate</w:t>
-      </w:r>
-      <w:r>
-        <w:rPr>
-          <w:sz w:val="20"/>
-          <w:szCs w:val="20"/>
-        </w:rPr>
-        <w:t xml:space="preserve"> the </w:t>
-      </w:r>
-      <w:proofErr w:type="spellStart"/>
-      <w:r>
-        <w:rPr>
-          <w:sz w:val="20"/>
-          <w:szCs w:val="20"/>
-        </w:rPr>
-        <w:t>JFrame</w:t>
-      </w:r>
-      <w:proofErr w:type="spellEnd"/>
-      <w:r>
-        <w:rPr>
-          <w:sz w:val="20"/>
-          <w:szCs w:val="20"/>
-        </w:rPr>
-        <w:t xml:space="preserve"> in the parent class for the subclasses to inherit. The subclasses now only have to add their own </w:t>
-      </w:r>
-      <w:proofErr w:type="spellStart"/>
-      <w:r>
-        <w:rPr>
-          <w:sz w:val="20"/>
-          <w:szCs w:val="20"/>
-        </w:rPr>
-        <w:t>JPanels</w:t>
-      </w:r>
-      <w:proofErr w:type="spellEnd"/>
-      <w:r>
-        <w:rPr>
-          <w:sz w:val="20"/>
-          <w:szCs w:val="20"/>
-        </w:rPr>
-        <w:t xml:space="preserve"> to the</w:t>
-      </w:r>
-      <w:r>
-        <w:rPr>
-          <w:sz w:val="20"/>
-          <w:szCs w:val="20"/>
-        </w:rPr>
-        <w:t xml:space="preserve"> instantiated</w:t>
-      </w:r>
-      <w:r>
-        <w:rPr>
-          <w:sz w:val="20"/>
-          <w:szCs w:val="20"/>
-        </w:rPr>
-        <w:t xml:space="preserve"> </w:t>
-      </w:r>
-      <w:proofErr w:type="spellStart"/>
-      <w:r>
-        <w:rPr>
-          <w:sz w:val="20"/>
-          <w:szCs w:val="20"/>
-        </w:rPr>
-        <w:t>JFrame</w:t>
-      </w:r>
-      <w:proofErr w:type="spellEnd"/>
-      <w:r>
-        <w:rPr>
-          <w:sz w:val="20"/>
-          <w:szCs w:val="20"/>
-        </w:rPr>
-        <w:t xml:space="preserve"> container.</w:t>
-      </w:r>
-      <w:r>
-        <w:rPr>
-          <w:sz w:val="20"/>
-          <w:szCs w:val="20"/>
-        </w:rPr>
-        <w:t xml:space="preserve"> They don’t need to use a </w:t>
-      </w:r>
-      <w:proofErr w:type="spellStart"/>
-      <w:r>
-        <w:rPr>
-          <w:sz w:val="20"/>
-          <w:szCs w:val="20"/>
-        </w:rPr>
-        <w:t>gettor</w:t>
-      </w:r>
-      <w:proofErr w:type="spellEnd"/>
-      <w:r>
-        <w:rPr>
-          <w:sz w:val="20"/>
-          <w:szCs w:val="20"/>
-        </w:rPr>
-        <w:t xml:space="preserve">/setter, because as subclasses they can modify the protected </w:t>
-      </w:r>
-      <w:proofErr w:type="spellStart"/>
-      <w:r>
-        <w:rPr>
-          <w:sz w:val="20"/>
-          <w:szCs w:val="20"/>
-        </w:rPr>
-        <w:t>JFrame</w:t>
-      </w:r>
-      <w:proofErr w:type="spellEnd"/>
-      <w:r>
-        <w:rPr>
-          <w:sz w:val="20"/>
-          <w:szCs w:val="20"/>
-        </w:rPr>
-        <w:t xml:space="preserve"> object directly. </w:t>
+        <w:t xml:space="preserve"> methods used either </w:t>
+      </w:r>
+      <w:r>
+        <w:rPr>
+          <w:sz w:val="20"/>
+          <w:szCs w:val="20"/>
+        </w:rPr>
+        <w:t>publicly</w:t>
+      </w:r>
+      <w:r>
+        <w:rPr>
+          <w:sz w:val="20"/>
+          <w:szCs w:val="20"/>
+        </w:rPr>
+        <w:t xml:space="preserve"> by other classes or protected to subclasses. </w:t>
       </w:r>
     </w:p>
     <w:p>
@@ -2905,163 +2919,56 @@
           <w:sz w:val="20"/>
           <w:szCs w:val="20"/>
         </w:rPr>
-        <w:t xml:space="preserve">Whilst the </w:t>
-      </w:r>
-      <w:proofErr w:type="spellStart"/>
-      <w:r>
-        <w:rPr>
-          <w:sz w:val="20"/>
-          <w:szCs w:val="20"/>
-        </w:rPr>
-        <w:t>JFrame</w:t>
-      </w:r>
-      <w:proofErr w:type="spellEnd"/>
-      <w:r>
-        <w:rPr>
-          <w:sz w:val="20"/>
-          <w:szCs w:val="20"/>
-        </w:rPr>
-        <w:t xml:space="preserve"> and game controller have fields, and we have non static method, we still wanted some </w:t>
-      </w:r>
-      <w:proofErr w:type="gramStart"/>
-      <w:r>
-        <w:rPr>
-          <w:sz w:val="20"/>
-          <w:szCs w:val="20"/>
-        </w:rPr>
-        <w:t>quasi interface</w:t>
-      </w:r>
-      <w:proofErr w:type="gramEnd"/>
-      <w:r>
-        <w:rPr>
-          <w:sz w:val="20"/>
-          <w:szCs w:val="20"/>
-        </w:rPr>
-        <w:t xml:space="preserve"> functionality in our abstract class. We created an abstract method called </w:t>
-      </w:r>
-      <w:proofErr w:type="spellStart"/>
-      <w:proofErr w:type="gramStart"/>
-      <w:r>
-        <w:rPr>
-          <w:sz w:val="20"/>
-          <w:szCs w:val="20"/>
-        </w:rPr>
-        <w:t>showScreen</w:t>
-      </w:r>
-      <w:proofErr w:type="spellEnd"/>
-      <w:r>
-        <w:rPr>
-          <w:sz w:val="20"/>
-          <w:szCs w:val="20"/>
-        </w:rPr>
-        <w:t>(</w:t>
-      </w:r>
-      <w:proofErr w:type="gramEnd"/>
-      <w:r>
-        <w:rPr>
-          <w:sz w:val="20"/>
-          <w:szCs w:val="20"/>
-        </w:rPr>
-        <w:t>) and left the method body blank. Whenever we extend into a subclass that is to be instantiated</w:t>
-      </w:r>
-      <w:r>
-        <w:rPr>
-          <w:sz w:val="20"/>
-          <w:szCs w:val="20"/>
-        </w:rPr>
-        <w:t>,</w:t>
-      </w:r>
-      <w:r>
-        <w:rPr>
-          <w:sz w:val="20"/>
-          <w:szCs w:val="20"/>
-        </w:rPr>
-        <w:t xml:space="preserve"> we created a hard rule that they must implement a method called </w:t>
-      </w:r>
-      <w:proofErr w:type="spellStart"/>
-      <w:proofErr w:type="gramStart"/>
-      <w:r>
-        <w:rPr>
-          <w:sz w:val="20"/>
-          <w:szCs w:val="20"/>
-        </w:rPr>
-        <w:t>showScreen</w:t>
-      </w:r>
-      <w:proofErr w:type="spellEnd"/>
-      <w:r>
-        <w:rPr>
-          <w:sz w:val="20"/>
-          <w:szCs w:val="20"/>
-        </w:rPr>
-        <w:t>(</w:t>
-      </w:r>
-      <w:proofErr w:type="gramEnd"/>
-      <w:r>
-        <w:rPr>
-          <w:sz w:val="20"/>
-          <w:szCs w:val="20"/>
-        </w:rPr>
-        <w:t xml:space="preserve">); and use polymorphism to override the abstract parent </w:t>
-      </w:r>
-      <w:r>
-        <w:rPr>
-          <w:sz w:val="20"/>
-          <w:szCs w:val="20"/>
-        </w:rPr>
-        <w:t xml:space="preserve">placeholder </w:t>
-      </w:r>
-      <w:r>
-        <w:rPr>
-          <w:sz w:val="20"/>
-          <w:szCs w:val="20"/>
-        </w:rPr>
-        <w:t>method. Simply, if you’re going to make a new screen</w:t>
-      </w:r>
-      <w:r>
-        <w:rPr>
-          <w:sz w:val="20"/>
-          <w:szCs w:val="20"/>
-        </w:rPr>
-        <w:t xml:space="preserve"> class</w:t>
-      </w:r>
-      <w:r>
-        <w:rPr>
-          <w:sz w:val="20"/>
-          <w:szCs w:val="20"/>
-        </w:rPr>
-        <w:t xml:space="preserve"> (</w:t>
-      </w:r>
-      <w:proofErr w:type="spellStart"/>
-      <w:r>
-        <w:rPr>
-          <w:sz w:val="20"/>
-          <w:szCs w:val="20"/>
-        </w:rPr>
-        <w:t>JPanel</w:t>
-      </w:r>
-      <w:proofErr w:type="spellEnd"/>
-      <w:r>
-        <w:rPr>
-          <w:sz w:val="20"/>
-          <w:szCs w:val="20"/>
-        </w:rPr>
-        <w:t xml:space="preserve"> to be precise) you need to make sure you write code to add it to the </w:t>
-      </w:r>
-      <w:proofErr w:type="spellStart"/>
-      <w:r>
-        <w:rPr>
-          <w:sz w:val="20"/>
-          <w:szCs w:val="20"/>
-        </w:rPr>
-        <w:t>JFrame</w:t>
-      </w:r>
-      <w:proofErr w:type="spellEnd"/>
-      <w:r>
-        <w:rPr>
-          <w:sz w:val="20"/>
-          <w:szCs w:val="20"/>
-        </w:rPr>
-        <w:t xml:space="preserve"> and that method is named in the same way.</w:t>
+        <w:t>Firstly, all the GUI classes need to talk to the same game controller object. We create</w:t>
+      </w:r>
+      <w:r>
+        <w:rPr>
+          <w:sz w:val="20"/>
+          <w:szCs w:val="20"/>
+        </w:rPr>
+        <w:t>d</w:t>
+      </w:r>
+      <w:r>
+        <w:rPr>
+          <w:sz w:val="20"/>
+          <w:szCs w:val="20"/>
+        </w:rPr>
+        <w:t xml:space="preserve"> a game controller class </w:t>
+      </w:r>
+      <w:r>
+        <w:rPr>
+          <w:sz w:val="20"/>
+          <w:szCs w:val="20"/>
+        </w:rPr>
+        <w:t>field</w:t>
+      </w:r>
+      <w:r>
+        <w:rPr>
+          <w:sz w:val="20"/>
+          <w:szCs w:val="20"/>
+        </w:rPr>
+        <w:t xml:space="preserve"> a</w:t>
+      </w:r>
+      <w:r>
+        <w:rPr>
+          <w:sz w:val="20"/>
+          <w:szCs w:val="20"/>
+        </w:rPr>
+        <w:t>nd a</w:t>
+      </w:r>
+      <w:r>
+        <w:rPr>
+          <w:sz w:val="20"/>
+          <w:szCs w:val="20"/>
+        </w:rPr>
+        <w:t xml:space="preserve"> ‘setter’ method in the parent. This is inherited by any of the GUI child classes. </w:t>
+      </w:r>
+      <w:r>
+        <w:rPr>
+          <w:sz w:val="20"/>
+          <w:szCs w:val="20"/>
+        </w:rPr>
+        <w:t xml:space="preserve">The controller object can set itself as the GUI subclasses controller without having to write multiple setters and variables. </w:t>
       </w:r>
     </w:p>
     <w:p>
@@ -3076,21 +2983,171 @@
           <w:sz w:val="20"/>
           <w:szCs w:val="20"/>
         </w:rPr>
-        <w:t xml:space="preserve">We have several nested local classes in our code. The game win logic nested local subclass of the game controller was separated because it had a specific focus but several methods and nearly 100 lines of code. </w:t>
-      </w:r>
-      <w:r>
-        <w:rPr>
-          <w:sz w:val="20"/>
-          <w:szCs w:val="20"/>
-        </w:rPr>
-        <w:t>Whilst</w:t>
-      </w:r>
-      <w:r>
-        <w:rPr>
-          <w:sz w:val="20"/>
-          <w:szCs w:val="20"/>
-        </w:rPr>
-        <w:t xml:space="preserve"> it is distinct from the controller parent class as its responsible just for checking who has won, it still handles/responds to player action. We want all the attributes of the game controller and its methods, without having to rewrite them. </w:t>
+        <w:t>Secondly,</w:t>
+      </w:r>
+      <w:r>
+        <w:rPr>
+          <w:sz w:val="20"/>
+          <w:szCs w:val="20"/>
+        </w:rPr>
+        <w:t xml:space="preserve"> the </w:t>
+      </w:r>
+      <w:proofErr w:type="spellStart"/>
+      <w:r>
+        <w:rPr>
+          <w:sz w:val="20"/>
+          <w:szCs w:val="20"/>
+        </w:rPr>
+        <w:t>JFrame</w:t>
+      </w:r>
+      <w:proofErr w:type="spellEnd"/>
+      <w:r>
+        <w:rPr>
+          <w:sz w:val="20"/>
+          <w:szCs w:val="20"/>
+        </w:rPr>
+        <w:t xml:space="preserve"> object</w:t>
+      </w:r>
+      <w:r>
+        <w:rPr>
+          <w:sz w:val="20"/>
+          <w:szCs w:val="20"/>
+        </w:rPr>
+        <w:t xml:space="preserve"> </w:t>
+      </w:r>
+      <w:r>
+        <w:rPr>
+          <w:sz w:val="20"/>
+          <w:szCs w:val="20"/>
+        </w:rPr>
+        <w:t xml:space="preserve">is the main container in which </w:t>
+      </w:r>
+      <w:r>
+        <w:rPr>
+          <w:sz w:val="20"/>
+          <w:szCs w:val="20"/>
+        </w:rPr>
+        <w:t>our</w:t>
+      </w:r>
+      <w:r>
+        <w:rPr>
+          <w:sz w:val="20"/>
+          <w:szCs w:val="20"/>
+        </w:rPr>
+        <w:t xml:space="preserve"> GUI components sit in. We don’t want separate container windows for our different GUI screens. Therefore, we define the size, name and </w:t>
+      </w:r>
+      <w:r>
+        <w:rPr>
+          <w:sz w:val="20"/>
+          <w:szCs w:val="20"/>
+        </w:rPr>
+        <w:t>instantiate</w:t>
+      </w:r>
+      <w:r>
+        <w:rPr>
+          <w:sz w:val="20"/>
+          <w:szCs w:val="20"/>
+        </w:rPr>
+        <w:t xml:space="preserve"> the </w:t>
+      </w:r>
+      <w:proofErr w:type="spellStart"/>
+      <w:r>
+        <w:rPr>
+          <w:sz w:val="20"/>
+          <w:szCs w:val="20"/>
+        </w:rPr>
+        <w:t>JFrame</w:t>
+      </w:r>
+      <w:proofErr w:type="spellEnd"/>
+      <w:r>
+        <w:rPr>
+          <w:sz w:val="20"/>
+          <w:szCs w:val="20"/>
+        </w:rPr>
+        <w:t xml:space="preserve"> in the parent class for the subclasses to inherit. The subclasses now only have to add their own </w:t>
+      </w:r>
+      <w:proofErr w:type="spellStart"/>
+      <w:r>
+        <w:rPr>
+          <w:sz w:val="20"/>
+          <w:szCs w:val="20"/>
+        </w:rPr>
+        <w:t>JPanels</w:t>
+      </w:r>
+      <w:proofErr w:type="spellEnd"/>
+      <w:r>
+        <w:rPr>
+          <w:sz w:val="20"/>
+          <w:szCs w:val="20"/>
+        </w:rPr>
+        <w:t xml:space="preserve"> to the</w:t>
+      </w:r>
+      <w:r>
+        <w:rPr>
+          <w:sz w:val="20"/>
+          <w:szCs w:val="20"/>
+        </w:rPr>
+        <w:t xml:space="preserve"> instantiated</w:t>
+      </w:r>
+      <w:r>
+        <w:rPr>
+          <w:sz w:val="20"/>
+          <w:szCs w:val="20"/>
+        </w:rPr>
+        <w:t xml:space="preserve"> </w:t>
+      </w:r>
+      <w:proofErr w:type="spellStart"/>
+      <w:r>
+        <w:rPr>
+          <w:sz w:val="20"/>
+          <w:szCs w:val="20"/>
+        </w:rPr>
+        <w:t>JFrame</w:t>
+      </w:r>
+      <w:proofErr w:type="spellEnd"/>
+      <w:r>
+        <w:rPr>
+          <w:sz w:val="20"/>
+          <w:szCs w:val="20"/>
+        </w:rPr>
+        <w:t xml:space="preserve"> container.</w:t>
+      </w:r>
+      <w:r>
+        <w:rPr>
+          <w:sz w:val="20"/>
+          <w:szCs w:val="20"/>
+        </w:rPr>
+        <w:t xml:space="preserve"> They don’t need to use a gett</w:t>
+      </w:r>
+      <w:r>
+        <w:rPr>
+          <w:sz w:val="20"/>
+          <w:szCs w:val="20"/>
+        </w:rPr>
+        <w:t>e</w:t>
+      </w:r>
+      <w:r>
+        <w:rPr>
+          <w:sz w:val="20"/>
+          <w:szCs w:val="20"/>
+        </w:rPr>
+        <w:t xml:space="preserve">r/setter, because as subclasses they can modify the protected </w:t>
+      </w:r>
+      <w:proofErr w:type="spellStart"/>
+      <w:r>
+        <w:rPr>
+          <w:sz w:val="20"/>
+          <w:szCs w:val="20"/>
+        </w:rPr>
+        <w:t>JFrame</w:t>
+      </w:r>
+      <w:proofErr w:type="spellEnd"/>
+      <w:r>
+        <w:rPr>
+          <w:sz w:val="20"/>
+          <w:szCs w:val="20"/>
+        </w:rPr>
+        <w:t xml:space="preserve"> object directly. </w:t>
       </w:r>
     </w:p>
     <w:p>
@@ -3102,12 +3159,166 @@
       </w:pPr>
       <w:r>
         <w:rPr>
-          <w:b/>
-          <w:bCs/>
-          <w:sz w:val="20"/>
-          <w:szCs w:val="20"/>
-        </w:rPr>
-        <w:t>Interface</w:t>
+          <w:sz w:val="20"/>
+          <w:szCs w:val="20"/>
+        </w:rPr>
+        <w:t xml:space="preserve">Whilst the </w:t>
+      </w:r>
+      <w:proofErr w:type="spellStart"/>
+      <w:r>
+        <w:rPr>
+          <w:sz w:val="20"/>
+          <w:szCs w:val="20"/>
+        </w:rPr>
+        <w:t>JFrame</w:t>
+      </w:r>
+      <w:proofErr w:type="spellEnd"/>
+      <w:r>
+        <w:rPr>
+          <w:sz w:val="20"/>
+          <w:szCs w:val="20"/>
+        </w:rPr>
+        <w:t xml:space="preserve"> and game controller have fields, and we have non static method, we still wanted some </w:t>
+      </w:r>
+      <w:proofErr w:type="gramStart"/>
+      <w:r>
+        <w:rPr>
+          <w:sz w:val="20"/>
+          <w:szCs w:val="20"/>
+        </w:rPr>
+        <w:t>quasi interface</w:t>
+      </w:r>
+      <w:proofErr w:type="gramEnd"/>
+      <w:r>
+        <w:rPr>
+          <w:sz w:val="20"/>
+          <w:szCs w:val="20"/>
+        </w:rPr>
+        <w:t xml:space="preserve"> functionality in our abstract class. We created an abstract method called </w:t>
+      </w:r>
+      <w:proofErr w:type="spellStart"/>
+      <w:proofErr w:type="gramStart"/>
+      <w:r>
+        <w:rPr>
+          <w:sz w:val="20"/>
+          <w:szCs w:val="20"/>
+        </w:rPr>
+        <w:t>showScreen</w:t>
+      </w:r>
+      <w:proofErr w:type="spellEnd"/>
+      <w:r>
+        <w:rPr>
+          <w:sz w:val="20"/>
+          <w:szCs w:val="20"/>
+        </w:rPr>
+        <w:t>(</w:t>
+      </w:r>
+      <w:proofErr w:type="gramEnd"/>
+      <w:r>
+        <w:rPr>
+          <w:sz w:val="20"/>
+          <w:szCs w:val="20"/>
+        </w:rPr>
+        <w:t>) and left the method body blank. Whenever we extend into a subclass that is to be instantiated</w:t>
+      </w:r>
+      <w:r>
+        <w:rPr>
+          <w:sz w:val="20"/>
+          <w:szCs w:val="20"/>
+        </w:rPr>
+        <w:t>,</w:t>
+      </w:r>
+      <w:r>
+        <w:rPr>
+          <w:sz w:val="20"/>
+          <w:szCs w:val="20"/>
+        </w:rPr>
+        <w:t xml:space="preserve"> we created a hard rule that they must implement a method called </w:t>
+      </w:r>
+      <w:proofErr w:type="spellStart"/>
+      <w:proofErr w:type="gramStart"/>
+      <w:r>
+        <w:rPr>
+          <w:sz w:val="20"/>
+          <w:szCs w:val="20"/>
+        </w:rPr>
+        <w:t>showScreen</w:t>
+      </w:r>
+      <w:proofErr w:type="spellEnd"/>
+      <w:r>
+        <w:rPr>
+          <w:sz w:val="20"/>
+          <w:szCs w:val="20"/>
+        </w:rPr>
+        <w:t>(</w:t>
+      </w:r>
+      <w:proofErr w:type="gramEnd"/>
+      <w:r>
+        <w:rPr>
+          <w:sz w:val="20"/>
+          <w:szCs w:val="20"/>
+        </w:rPr>
+        <w:t xml:space="preserve">); and use polymorphism to override the abstract parent </w:t>
+      </w:r>
+      <w:r>
+        <w:rPr>
+          <w:sz w:val="20"/>
+          <w:szCs w:val="20"/>
+        </w:rPr>
+        <w:t xml:space="preserve">placeholder </w:t>
+      </w:r>
+      <w:r>
+        <w:rPr>
+          <w:sz w:val="20"/>
+          <w:szCs w:val="20"/>
+        </w:rPr>
+        <w:t>method. Simply, if you’re going to make a new screen</w:t>
+      </w:r>
+      <w:r>
+        <w:rPr>
+          <w:sz w:val="20"/>
+          <w:szCs w:val="20"/>
+        </w:rPr>
+        <w:t xml:space="preserve"> class</w:t>
+      </w:r>
+      <w:r>
+        <w:rPr>
+          <w:sz w:val="20"/>
+          <w:szCs w:val="20"/>
+        </w:rPr>
+        <w:t xml:space="preserve"> (</w:t>
+      </w:r>
+      <w:proofErr w:type="spellStart"/>
+      <w:r>
+        <w:rPr>
+          <w:sz w:val="20"/>
+          <w:szCs w:val="20"/>
+        </w:rPr>
+        <w:t>JPanel</w:t>
+      </w:r>
+      <w:proofErr w:type="spellEnd"/>
+      <w:r>
+        <w:rPr>
+          <w:sz w:val="20"/>
+          <w:szCs w:val="20"/>
+        </w:rPr>
+        <w:t xml:space="preserve"> to be precise) you need to make sure you write code to add it to the </w:t>
+      </w:r>
+      <w:proofErr w:type="spellStart"/>
+      <w:r>
+        <w:rPr>
+          <w:sz w:val="20"/>
+          <w:szCs w:val="20"/>
+        </w:rPr>
+        <w:t>JFrame</w:t>
+      </w:r>
+      <w:proofErr w:type="spellEnd"/>
+      <w:r>
+        <w:rPr>
+          <w:sz w:val="20"/>
+          <w:szCs w:val="20"/>
+        </w:rPr>
+        <w:t xml:space="preserve"> and that method is named in the same way.</w:t>
       </w:r>
     </w:p>
     <w:p>
@@ -3122,6 +3333,52 @@
           <w:sz w:val="20"/>
           <w:szCs w:val="20"/>
         </w:rPr>
+        <w:t xml:space="preserve">We have several nested local classes in our code. The game win logic nested local subclass of the game controller was separated because it had a specific focus but several methods and nearly 100 lines of code. </w:t>
+      </w:r>
+      <w:r>
+        <w:rPr>
+          <w:sz w:val="20"/>
+          <w:szCs w:val="20"/>
+        </w:rPr>
+        <w:t>Whilst</w:t>
+      </w:r>
+      <w:r>
+        <w:rPr>
+          <w:sz w:val="20"/>
+          <w:szCs w:val="20"/>
+        </w:rPr>
+        <w:t xml:space="preserve"> it is distinct from the controller parent class as its responsible just for checking who has won, it still handles/responds to player action. We want all the attributes of the game controller and its methods, without having to rewrite them. </w:t>
+      </w:r>
+    </w:p>
+    <w:p>
+      <w:pPr>
+        <w:rPr>
+          <w:sz w:val="20"/>
+          <w:szCs w:val="20"/>
+        </w:rPr>
+      </w:pPr>
+      <w:r>
+        <w:rPr>
+          <w:b/>
+          <w:bCs/>
+          <w:sz w:val="20"/>
+          <w:szCs w:val="20"/>
+        </w:rPr>
+        <w:t>Interface</w:t>
+      </w:r>
+    </w:p>
+    <w:p>
+      <w:pPr>
+        <w:rPr>
+          <w:sz w:val="20"/>
+          <w:szCs w:val="20"/>
+        </w:rPr>
+      </w:pPr>
+      <w:r>
+        <w:rPr>
+          <w:sz w:val="20"/>
+          <w:szCs w:val="20"/>
+        </w:rPr>
         <w:t xml:space="preserve">There are many interface examples through the connect4 project. </w:t>
       </w:r>
       <w:r>
@@ -3136,7 +3393,15 @@
           <w:sz w:val="20"/>
           <w:szCs w:val="20"/>
         </w:rPr>
-        <w:t xml:space="preserve"> to define the necessary methods to be implemented by any class that implements the interface. To be honest, most are placeholders, b</w:t>
+        <w:t xml:space="preserve"> to define the necessary methods to be implemented by any class that implements the interface. To be honest, most are </w:t>
+      </w:r>
+      <w:r>
+        <w:rPr>
+          <w:sz w:val="20"/>
+          <w:szCs w:val="20"/>
+        </w:rPr>
+        <w:lastRenderedPageBreak/>
+        <w:t>placeholders, b</w:t>
       </w:r>
       <w:r>
         <w:rPr>
@@ -3182,15 +3447,7 @@
           <w:sz w:val="20"/>
           <w:szCs w:val="20"/>
         </w:rPr>
-        <w:t xml:space="preserve"> are necessary getter methods that need to be created </w:t>
-      </w:r>
-      <w:r>
-        <w:rPr>
-          <w:sz w:val="20"/>
-          <w:szCs w:val="20"/>
-        </w:rPr>
-        <w:lastRenderedPageBreak/>
-        <w:t xml:space="preserve">when the player interface is used. These are necessary </w:t>
+        <w:t xml:space="preserve"> are necessary getter methods that need to be created when the player interface is used. These are necessary </w:t>
       </w:r>
       <w:r>
         <w:rPr>
@@ -4048,7 +4305,7 @@
                     <pic:cNvPicPr/>
                   </pic:nvPicPr>
                   <pic:blipFill>
-                    <a:blip r:embed="rId5"/>
+                    <a:blip r:embed="rId6"/>
                     <a:stretch>
                       <a:fillRect/>
                     </a:stretch>
@@ -4284,7 +4541,7 @@
         </w:rPr>
         <w:t xml:space="preserve"> (Java Platform SE 8) available at: </w:t>
       </w:r>
-      <w:hyperlink r:id="rId6" w:history="1">
+      <w:hyperlink r:id="rId7" w:history="1">
         <w:r>
           <w:rPr>
             <w:rStyle w:val="Hyperlink"/>
@@ -4302,17 +4559,9 @@
         <w:t xml:space="preserve"> (Accessed 24 October 2024)</w:t>
       </w:r>
     </w:p>
-    <w:p>
-      <w:pPr>
-        <w:rPr>
-          <w:sz w:val="20"/>
-          <w:szCs w:val="20"/>
-        </w:rPr>
-      </w:pPr>
-    </w:p>
     <w:sectPr>
       <w:pgSz w:w="11906" w:h="16838"/>
-      <w:pgMar w:top="1440" w:right="1440" w:bottom="1440" w:left="1440" w:header="708" w:footer="708" w:gutter="0"/>
+      <w:pgMar w:top="1021" w:right="1077" w:bottom="1021" w:left="1077" w:header="709" w:footer="709" w:gutter="0"/>
       <w:cols w:space="708"/>
       <w:docGrid w:linePitch="360"/>
     </w:sectPr>

</xml_diff>